<commit_message>
UC4 næsten færdigt forebyggende
</commit_message>
<xml_diff>
--- a/Dokumentation/Forundersøgelse/Formel Usecase 004 - læs egen historik.docx
+++ b/Dokumentation/Forundersøgelse/Formel Usecase 004 - læs egen historik.docx
@@ -171,11 +171,19 @@
           <w:lang w:val="da-DK"/>
         </w:rPr>
       </w:pPr>
-      <w:r>
-        <w:rPr>
-          <w:lang w:val="da-DK"/>
-        </w:rPr>
-        <w:t xml:space="preserve">MidtTrafik vil have at brugeren har adgang til </w:t>
+      <w:proofErr w:type="spellStart"/>
+      <w:r>
+        <w:rPr>
+          <w:lang w:val="da-DK"/>
+        </w:rPr>
+        <w:t>MidtTrafik</w:t>
+      </w:r>
+      <w:proofErr w:type="spellEnd"/>
+      <w:r>
+        <w:rPr>
+          <w:lang w:val="da-DK"/>
+        </w:rPr>
+        <w:t xml:space="preserve"> vil have at brugeren har adgang til </w:t>
       </w:r>
       <w:r>
         <w:rPr>
@@ -413,114 +421,88 @@
         </w:rPr>
         <w:t xml:space="preserve">for brugeren </w:t>
       </w:r>
+      <w:r>
+        <w:rPr>
+          <w:lang w:val="da-DK"/>
+        </w:rPr>
+        <w:t>fra det angivne tidsinterval.</w:t>
+      </w:r>
+    </w:p>
+    <w:p>
+      <w:pPr>
+        <w:rPr>
+          <w:lang w:val="da-DK"/>
+        </w:rPr>
+      </w:pPr>
+      <w:r>
+        <w:rPr>
+          <w:lang w:val="da-DK"/>
+        </w:rPr>
+        <w:tab/>
+        <w:t>2. Systemet fortsætter fra punkt nummer 3.</w:t>
+      </w:r>
+    </w:p>
+    <w:p>
+      <w:pPr>
+        <w:pStyle w:val="Overskrift1"/>
+        <w:spacing w:before="120"/>
+        <w:rPr>
+          <w:lang w:val="da-DK"/>
+        </w:rPr>
+      </w:pPr>
       <w:bookmarkStart w:id="0" w:name="_GoBack"/>
       <w:bookmarkEnd w:id="0"/>
       <w:r>
         <w:rPr>
           <w:lang w:val="da-DK"/>
         </w:rPr>
-        <w:t>fra det angivne tidsinterval.</w:t>
-      </w:r>
-    </w:p>
-    <w:p>
-      <w:pPr>
-        <w:rPr>
-          <w:lang w:val="da-DK"/>
-        </w:rPr>
-      </w:pPr>
-      <w:r>
-        <w:rPr>
-          <w:lang w:val="da-DK"/>
-        </w:rPr>
-        <w:tab/>
-        <w:t>2. Systemet fortsætter fra punkt nummer 3.</w:t>
-      </w:r>
-    </w:p>
-    <w:p>
-      <w:pPr>
-        <w:rPr>
-          <w:lang w:val="da-DK"/>
-        </w:rPr>
-      </w:pPr>
-      <w:r>
-        <w:rPr>
-          <w:lang w:val="da-DK"/>
-        </w:rPr>
-        <w:t>3.a Hvis brugerens profil er utilgængelig</w:t>
-      </w:r>
-    </w:p>
-    <w:p>
-      <w:pPr>
-        <w:rPr>
-          <w:lang w:val="da-DK"/>
-        </w:rPr>
-      </w:pPr>
-      <w:r>
-        <w:rPr>
-          <w:lang w:val="da-DK"/>
-        </w:rPr>
-        <w:tab/>
-        <w:t>1. Systemet fremviser en fejlmeddelelse for brugeren</w:t>
-      </w:r>
-    </w:p>
-    <w:p>
-      <w:pPr>
-        <w:rPr>
-          <w:lang w:val="da-DK"/>
-        </w:rPr>
-      </w:pPr>
-      <w:r>
-        <w:rPr>
-          <w:lang w:val="da-DK"/>
-        </w:rPr>
-        <w:tab/>
-        <w:t xml:space="preserve">2. Systemet går </w:t>
-      </w:r>
-      <w:r>
-        <w:rPr>
-          <w:lang w:val="da-DK"/>
-        </w:rPr>
-        <w:t xml:space="preserve">til </w:t>
-      </w:r>
-      <w:r>
-        <w:rPr>
-          <w:lang w:val="da-DK"/>
-        </w:rPr>
-        <w:t>klar tilstand.</w:t>
+        <w:t>Ikke funktione</w:t>
+      </w:r>
+      <w:r>
+        <w:rPr>
+          <w:lang w:val="da-DK"/>
+        </w:rPr>
+        <w:t>lle krav</w:t>
+      </w:r>
+    </w:p>
+    <w:p>
+      <w:pPr>
+        <w:rPr>
+          <w:lang w:val="da-DK"/>
+        </w:rPr>
+      </w:pPr>
+      <w:r>
+        <w:rPr>
+          <w:lang w:val="da-DK"/>
+        </w:rPr>
+        <w:t>Hovedscenariet gennemføres på højest 20 sekunder i 95% af tilfældene.</w:t>
       </w:r>
     </w:p>
     <w:p>
       <w:pPr>
         <w:pStyle w:val="Overskrift1"/>
-        <w:spacing w:before="120"/>
-        <w:rPr>
-          <w:lang w:val="da-DK"/>
-        </w:rPr>
-      </w:pPr>
-      <w:r>
-        <w:rPr>
-          <w:lang w:val="da-DK"/>
-        </w:rPr>
-        <w:t>Ikke funktione</w:t>
-      </w:r>
-      <w:r>
-        <w:rPr>
-          <w:lang w:val="da-DK"/>
-        </w:rPr>
-        <w:t>lle krav</w:t>
-      </w:r>
-    </w:p>
-    <w:p>
-      <w:pPr>
-        <w:rPr>
-          <w:lang w:val="da-DK"/>
-        </w:rPr>
-      </w:pPr>
-      <w:r>
-        <w:rPr>
-          <w:lang w:val="da-DK"/>
-        </w:rPr>
-        <w:t>Hovedscenariet gennemføres på højest 20 sekunder i 95% af tilfældene.</w:t>
+        <w:rPr>
+          <w:lang w:val="da-DK"/>
+        </w:rPr>
+      </w:pPr>
+      <w:r>
+        <w:rPr>
+          <w:lang w:val="da-DK"/>
+        </w:rPr>
+        <w:t>Teknologier og dataformater</w:t>
+      </w:r>
+    </w:p>
+    <w:p>
+      <w:pPr>
+        <w:rPr>
+          <w:lang w:val="da-DK"/>
+        </w:rPr>
+      </w:pPr>
+      <w:r>
+        <w:rPr>
+          <w:lang w:val="da-DK"/>
+        </w:rPr>
+        <w:t>N/A</w:t>
       </w:r>
     </w:p>
     <w:p>
@@ -535,33 +517,6 @@
           <w:lang w:val="da-DK"/>
         </w:rPr>
         <w:lastRenderedPageBreak/>
-        <w:t>Teknologier og dataformater</w:t>
-      </w:r>
-    </w:p>
-    <w:p>
-      <w:pPr>
-        <w:rPr>
-          <w:lang w:val="da-DK"/>
-        </w:rPr>
-      </w:pPr>
-      <w:r>
-        <w:rPr>
-          <w:lang w:val="da-DK"/>
-        </w:rPr>
-        <w:t>N/A</w:t>
-      </w:r>
-    </w:p>
-    <w:p>
-      <w:pPr>
-        <w:pStyle w:val="Overskrift1"/>
-        <w:rPr>
-          <w:lang w:val="da-DK"/>
-        </w:rPr>
-      </w:pPr>
-      <w:r>
-        <w:rPr>
-          <w:lang w:val="da-DK"/>
-        </w:rPr>
         <w:t>Hyppighed</w:t>
       </w:r>
     </w:p>

</xml_diff>